<commit_message>
Cambios en la documentacion de la base de datos
</commit_message>
<xml_diff>
--- a/Desarrollo/SGAPC/SGAPC-DBD.docx
+++ b/Desarrollo/SGAPC/SGAPC-DBD.docx
@@ -639,8 +639,11 @@
     <w:sdt>
       <w:sdtPr>
         <w:rPr>
-          <w:rFonts w:ascii="Arial" w:hAnsi="Arial" w:cs="Arial"/>
-          <w:lang w:val="es-ES"/>
+          <w:rFonts w:ascii="Arial" w:eastAsiaTheme="minorHAnsi" w:hAnsi="Arial" w:cs="Arial"/>
+          <w:color w:val="auto"/>
+          <w:sz w:val="24"/>
+          <w:szCs w:val="22"/>
+          <w:lang w:val="es-ES" w:eastAsia="en-US"/>
         </w:rPr>
         <w:id w:val="1282913993"/>
         <w:docPartObj>
@@ -650,13 +653,9 @@
       </w:sdtPr>
       <w:sdtEndPr>
         <w:rPr>
-          <w:rFonts w:eastAsiaTheme="minorHAnsi" w:cstheme="minorBidi"/>
+          <w:rFonts w:cstheme="minorBidi"/>
           <w:b/>
           <w:bCs/>
-          <w:color w:val="auto"/>
-          <w:sz w:val="24"/>
-          <w:szCs w:val="22"/>
-          <w:lang w:eastAsia="en-US"/>
         </w:rPr>
       </w:sdtEndPr>
       <w:sdtContent>
@@ -3246,7 +3245,23 @@
           <w:rFonts w:cs="Arial"/>
           <w:szCs w:val="24"/>
         </w:rPr>
-        <w:t xml:space="preserve">En decisiones de lenguaje se para la base de datos se selecciono </w:t>
+        <w:t xml:space="preserve">En decisiones de lenguaje se para la base de datos se </w:t>
+      </w:r>
+      <w:proofErr w:type="spellStart"/>
+      <w:r>
+        <w:rPr>
+          <w:rFonts w:cs="Arial"/>
+          <w:szCs w:val="24"/>
+        </w:rPr>
+        <w:t>selecciono</w:t>
+      </w:r>
+      <w:proofErr w:type="spellEnd"/>
+      <w:r>
+        <w:rPr>
+          <w:rFonts w:cs="Arial"/>
+          <w:szCs w:val="24"/>
+        </w:rPr>
+        <w:t xml:space="preserve"> </w:t>
       </w:r>
       <w:proofErr w:type="spellStart"/>
       <w:r>
@@ -3349,16 +3364,13 @@
         </w:rPr>
         <w:t>. Obteniendo resultados se puede ver quienes son los usuarios que registran los productos, las salidas y entradas de productos del inventario.</w:t>
       </w:r>
-    </w:p>
-    <w:p>
-      <w:pPr>
-        <w:spacing w:after="240" w:line="360" w:lineRule="auto"/>
-        <w:ind w:left="1080"/>
+      <w:r>
         <w:rPr>
           <w:rFonts w:cs="Arial"/>
           <w:szCs w:val="24"/>
         </w:rPr>
-      </w:pPr>
+        <w:t xml:space="preserve"> </w:t>
+      </w:r>
       <w:r>
         <w:rPr>
           <w:rFonts w:cs="Arial"/>
@@ -3416,13 +3428,27 @@
         <w:rPr>
           <w:rFonts w:cs="Arial"/>
         </w:rPr>
-        <w:t>En la creación de tablas uso la herramienta DRAW.io</w:t>
-      </w:r>
+        <w:t xml:space="preserve">En la creación de tablas uso la herramienta </w:t>
+      </w:r>
+      <w:proofErr w:type="gramStart"/>
       <w:r>
         <w:rPr>
           <w:rFonts w:cs="Arial"/>
         </w:rPr>
-        <w:t xml:space="preserve"> . Este diagrama nos permitirá que el usuario que manipule la base de datos con el simple hecho de ver el diagrama de la </w:t>
+        <w:t>DRAW.io</w:t>
+      </w:r>
+      <w:r>
+        <w:rPr>
+          <w:rFonts w:cs="Arial"/>
+        </w:rPr>
+        <w:t xml:space="preserve"> .</w:t>
+      </w:r>
+      <w:proofErr w:type="gramEnd"/>
+      <w:r>
+        <w:rPr>
+          <w:rFonts w:cs="Arial"/>
+        </w:rPr>
+        <w:t xml:space="preserve"> Este diagrama nos permitirá que el usuario que manipule la base de datos con el simple hecho de ver el diagrama de la </w:t>
       </w:r>
       <w:r>
         <w:rPr>
@@ -21002,12 +21028,21 @@
                 <w:color w:val="000000"/>
               </w:rPr>
             </w:pPr>
-            <w:r>
-              <w:rPr>
-                <w:rFonts w:ascii="Arial" w:hAnsi="Arial" w:cs="Arial"/>
-                <w:color w:val="000000"/>
-              </w:rPr>
-              <w:t>Total de la orden de compra</w:t>
+            <w:proofErr w:type="gramStart"/>
+            <w:r>
+              <w:rPr>
+                <w:rFonts w:ascii="Arial" w:hAnsi="Arial" w:cs="Arial"/>
+                <w:color w:val="000000"/>
+              </w:rPr>
+              <w:t>Total</w:t>
+            </w:r>
+            <w:proofErr w:type="gramEnd"/>
+            <w:r>
+              <w:rPr>
+                <w:rFonts w:ascii="Arial" w:hAnsi="Arial" w:cs="Arial"/>
+                <w:color w:val="000000"/>
+              </w:rPr>
+              <w:t xml:space="preserve"> de la orden de compra</w:t>
             </w:r>
           </w:p>
         </w:tc>

</xml_diff>